<commit_message>
Added Counterparty Logic to project
</commit_message>
<xml_diff>
--- a/WebApplicationMVC/WebApplicationMVC/obj/Debug/Package/PackageTmp/Content/word/contract.docx
+++ b/WebApplicationMVC/WebApplicationMVC/obj/Debug/Package/PackageTmp/Content/word/contract.docx
@@ -167,7 +167,6 @@
       <w:r>
         <w:rPr>
           <w:b/>
-          <w:lang w:val="ru-RU"/>
         </w:rPr>
         <w:t xml:space="preserve">Замовник: </w:t>
       </w:r>
@@ -176,22 +175,37 @@
       <w:r>
         <w:rPr>
           <w:b/>
+        </w:rPr>
+        <w:t xml:space="preserve"> ,</w:t>
+      </w:r>
+      <w:r>
+        <w:rPr>
+          <w:sz w:val="20"/>
+          <w:szCs w:val="20"/>
+        </w:rPr>
+        <w:t xml:space="preserve"> </w:t>
+      </w:r>
+      <w:r>
+        <w:rPr>
+          <w:sz w:val="20"/>
+          <w:szCs w:val="20"/>
+        </w:rPr>
+        <w:t>ЄДРПОУ/ІПН</w:t>
+      </w:r>
+      <w:r>
+        <w:rPr>
+          <w:sz w:val="20"/>
+          <w:szCs w:val="20"/>
           <w:lang w:val="ru-RU"/>
         </w:rPr>
-        <w:t xml:space="preserve"> , </w:t>
-      </w:r>
-      <w:r>
-        <w:rPr>
-          <w:lang w:val="ru-RU"/>
-        </w:rPr>
-        <w:t xml:space="preserve">іпн </w:t>
+        <w:t xml:space="preserve"> </w:t>
+      </w:r>
+      <w:r>
+        <w:t xml:space="preserve"> </w:t>
       </w:r>
       <w:bookmarkStart w:id="3" w:name="IPN"/>
       <w:bookmarkEnd w:id="3"/>
       <w:r>
-        <w:rPr>
-          <w:lang w:val="ru-RU"/>
-        </w:rPr>
         <w:t xml:space="preserve"> .</w:t>
       </w:r>
     </w:p>
@@ -771,13 +785,10 @@
         <w:jc w:val="both"/>
       </w:pPr>
       <w:r>
-        <w:t xml:space="preserve">Оцінка об'єкта проводиться станом </w:t>
-      </w:r>
-      <w:r>
-        <w:t xml:space="preserve">на </w:t>
-      </w:r>
-      <w:r>
-        <w:t>дату огляду</w:t>
+        <w:rPr>
+          <w:lang w:val="ru-RU"/>
+        </w:rPr>
+        <w:t>Оцінка об'єкта проводиться станом на</w:t>
       </w:r>
       <w:r>
         <w:rPr>
@@ -787,6 +798,20 @@
       </w:r>
       <w:bookmarkStart w:id="9" w:name="DateExpert"/>
       <w:bookmarkEnd w:id="9"/>
+      <w:r>
+        <w:rPr>
+          <w:lang w:val="ru-RU"/>
+        </w:rPr>
+        <w:t xml:space="preserve"> </w:t>
+      </w:r>
+      <w:r>
+        <w:rPr>
+          <w:lang w:val="ru-RU"/>
+        </w:rPr>
+        <w:t>року</w:t>
+      </w:r>
+      <w:bookmarkStart w:id="10" w:name="_GoBack"/>
+      <w:bookmarkEnd w:id="10"/>
       <w:r>
         <w:t>.</w:t>
       </w:r>
@@ -835,8 +860,8 @@
       <w:r>
         <w:t xml:space="preserve">Строк закінчення виконання робіт – у термін не пізніше </w:t>
       </w:r>
-      <w:bookmarkStart w:id="10" w:name="CountDays2"/>
-      <w:bookmarkEnd w:id="10"/>
+      <w:bookmarkStart w:id="11" w:name="CountDays2"/>
+      <w:bookmarkEnd w:id="11"/>
       <w:r>
         <w:t xml:space="preserve"> </w:t>
       </w:r>
@@ -2331,7 +2356,7 @@
           <w:sz w:val="24"/>
           <w:szCs w:val="24"/>
         </w:rPr>
-        <w:t>6</w:t>
+        <w:t>8</w:t>
       </w:r>
       <w:r>
         <w:rPr>
@@ -2424,14 +2449,21 @@
                 <w:szCs w:val="20"/>
               </w:rPr>
             </w:pPr>
-            <w:bookmarkStart w:id="11" w:name="ClientName2"/>
-            <w:bookmarkEnd w:id="11"/>
+            <w:bookmarkStart w:id="12" w:name="ClientName2"/>
+            <w:bookmarkEnd w:id="12"/>
             <w:r>
               <w:rPr>
                 <w:sz w:val="20"/>
                 <w:szCs w:val="20"/>
               </w:rPr>
-              <w:t>, іпн</w:t>
+              <w:t xml:space="preserve">, </w:t>
+            </w:r>
+            <w:r>
+              <w:rPr>
+                <w:sz w:val="20"/>
+                <w:szCs w:val="20"/>
+              </w:rPr>
+              <w:t>ЄДРПОУ/ІПН</w:t>
             </w:r>
             <w:r>
               <w:rPr>
@@ -2448,8 +2480,8 @@
               </w:rPr>
               <w:t xml:space="preserve"> ‎</w:t>
             </w:r>
-            <w:bookmarkStart w:id="12" w:name="IPN2"/>
-            <w:bookmarkEnd w:id="12"/>
+            <w:bookmarkStart w:id="13" w:name="IPN2"/>
+            <w:bookmarkEnd w:id="13"/>
             <w:r>
               <w:rPr>
                 <w:sz w:val="20"/>
@@ -2457,6 +2489,19 @@
               </w:rPr>
               <w:t>.</w:t>
             </w:r>
+          </w:p>
+          <w:p>
+            <w:pPr>
+              <w:spacing w:line="240" w:lineRule="exact"/>
+              <w:ind w:right="300"/>
+              <w:rPr>
+                <w:sz w:val="20"/>
+                <w:szCs w:val="20"/>
+                <w:lang w:val="ru-RU"/>
+              </w:rPr>
+            </w:pPr>
+            <w:bookmarkStart w:id="14" w:name="ClientRecv"/>
+            <w:bookmarkEnd w:id="14"/>
           </w:p>
           <w:p>
             <w:pPr>
@@ -2596,10 +2641,8 @@
                 <w:szCs w:val="20"/>
               </w:rPr>
             </w:pPr>
-            <w:bookmarkStart w:id="13" w:name="Recv2"/>
-            <w:bookmarkStart w:id="14" w:name="_GoBack"/>
-            <w:bookmarkEnd w:id="13"/>
-            <w:bookmarkEnd w:id="14"/>
+            <w:bookmarkStart w:id="15" w:name="Recv2"/>
+            <w:bookmarkEnd w:id="15"/>
           </w:p>
           <w:p>
             <w:pPr>
@@ -2827,7 +2870,7 @@
         <w:rStyle w:val="a6"/>
         <w:noProof/>
       </w:rPr>
-      <w:t>3</w:t>
+      <w:t>1</w:t>
     </w:r>
     <w:r>
       <w:rPr>
@@ -5662,7 +5705,7 @@
 </file>
 
 <file path=customXml/itemProps1.xml><?xml version="1.0" encoding="utf-8"?>
-<ds:datastoreItem xmlns:ds="http://schemas.openxmlformats.org/officeDocument/2006/customXml" ds:itemID="{8B71AC4A-A24A-4A69-83BD-BB4ECF6BF80C}">
+<ds:datastoreItem xmlns:ds="http://schemas.openxmlformats.org/officeDocument/2006/customXml" ds:itemID="{E6B408CD-EA89-49CD-9964-09DDF39E08C9}">
   <ds:schemaRefs>
     <ds:schemaRef ds:uri="http://schemas.openxmlformats.org/officeDocument/2006/bibliography"/>
   </ds:schemaRefs>

</xml_diff>